<commit_message>
Stats stuff working - HWS not working for 1mil processes
</commit_message>
<xml_diff>
--- a/Lab 3/Report.docx
+++ b/Lab 3/Report.docx
@@ -2362,30 +2362,74 @@
           <w:rtl w:val="0"/>
           <w:lang w:val="en-US"/>
         </w:rPr>
-        <w:t>Process scheduled: 7</w:t>
-      </w:r>
-    </w:p>
-    <w:p>
-      <w:pPr>
-        <w:pStyle w:val="Body"/>
-        <w:jc w:val="both"/>
-        <w:rPr>
-          <w:rFonts w:ascii="Times New Roman" w:cs="Times New Roman" w:hAnsi="Times New Roman" w:eastAsia="Times New Roman"/>
-          <w:spacing w:val="0"/>
-          <w:sz w:val="20"/>
-          <w:szCs w:val="20"/>
-        </w:rPr>
-      </w:pPr>
-      <w:r>
-        <w:rPr>
-          <w:rFonts w:ascii="Times New Roman" w:cs="Times New Roman" w:hAnsi="Times New Roman" w:eastAsia="Times New Roman"/>
-          <w:spacing w:val="0"/>
-          <w:sz w:val="20"/>
-          <w:szCs w:val="20"/>
-          <w:rtl w:val="0"/>
-          <w:lang w:val="en-US"/>
-        </w:rPr>
-        <w:t>Process finished: 7</w:t>
+        <w:t>Process</w:t>
+      </w:r>
+      <w:r>
+        <w:rPr>
+          <w:rFonts w:ascii="Times New Roman" w:cs="Times New Roman" w:hAnsi="Times New Roman" w:eastAsia="Times New Roman"/>
+          <w:spacing w:val="0"/>
+          <w:sz w:val="20"/>
+          <w:szCs w:val="20"/>
+          <w:rtl w:val="0"/>
+          <w:lang w:val="en-US"/>
+        </w:rPr>
+        <w:t>es</w:t>
+      </w:r>
+      <w:r>
+        <w:rPr>
+          <w:rFonts w:ascii="Times New Roman" w:cs="Times New Roman" w:hAnsi="Times New Roman" w:eastAsia="Times New Roman"/>
+          <w:spacing w:val="0"/>
+          <w:sz w:val="20"/>
+          <w:szCs w:val="20"/>
+          <w:rtl w:val="0"/>
+          <w:lang w:val="en-US"/>
+        </w:rPr>
+        <w:t xml:space="preserve"> scheduled: 7</w:t>
+      </w:r>
+    </w:p>
+    <w:p>
+      <w:pPr>
+        <w:pStyle w:val="Body"/>
+        <w:jc w:val="both"/>
+        <w:rPr>
+          <w:rFonts w:ascii="Times New Roman" w:cs="Times New Roman" w:hAnsi="Times New Roman" w:eastAsia="Times New Roman"/>
+          <w:spacing w:val="0"/>
+          <w:sz w:val="20"/>
+          <w:szCs w:val="20"/>
+        </w:rPr>
+      </w:pPr>
+      <w:r>
+        <w:rPr>
+          <w:rFonts w:ascii="Times New Roman" w:cs="Times New Roman" w:hAnsi="Times New Roman" w:eastAsia="Times New Roman"/>
+          <w:spacing w:val="0"/>
+          <w:sz w:val="20"/>
+          <w:szCs w:val="20"/>
+          <w:rtl w:val="0"/>
+          <w:lang w:val="en-US"/>
+        </w:rPr>
+        <w:t>Process</w:t>
+      </w:r>
+      <w:r>
+        <w:rPr>
+          <w:rFonts w:ascii="Times New Roman" w:cs="Times New Roman" w:hAnsi="Times New Roman" w:eastAsia="Times New Roman"/>
+          <w:spacing w:val="0"/>
+          <w:sz w:val="20"/>
+          <w:szCs w:val="20"/>
+          <w:rtl w:val="0"/>
+          <w:lang w:val="en-US"/>
+        </w:rPr>
+        <w:t>es</w:t>
+      </w:r>
+      <w:r>
+        <w:rPr>
+          <w:rFonts w:ascii="Times New Roman" w:cs="Times New Roman" w:hAnsi="Times New Roman" w:eastAsia="Times New Roman"/>
+          <w:spacing w:val="0"/>
+          <w:sz w:val="20"/>
+          <w:szCs w:val="20"/>
+          <w:rtl w:val="0"/>
+          <w:lang w:val="en-US"/>
+        </w:rPr>
+        <w:t xml:space="preserve"> finished: 7</w:t>
       </w:r>
     </w:p>
     <w:p>
@@ -2528,7 +2572,29 @@
           <w:rtl w:val="0"/>
           <w:lang w:val="en-US"/>
         </w:rPr>
-        <w:t>Process scheduled: 7</w:t>
+        <w:t>Process</w:t>
+      </w:r>
+      <w:r>
+        <w:rPr>
+          <w:rFonts w:ascii="Times New Roman" w:cs="Times New Roman" w:hAnsi="Times New Roman" w:eastAsia="Times New Roman"/>
+          <w:spacing w:val="0"/>
+          <w:sz w:val="20"/>
+          <w:szCs w:val="20"/>
+          <w:rtl w:val="0"/>
+          <w:lang w:val="en-US"/>
+        </w:rPr>
+        <w:t>es</w:t>
+      </w:r>
+      <w:r>
+        <w:rPr>
+          <w:rFonts w:ascii="Times New Roman" w:cs="Times New Roman" w:hAnsi="Times New Roman" w:eastAsia="Times New Roman"/>
+          <w:spacing w:val="0"/>
+          <w:sz w:val="20"/>
+          <w:szCs w:val="20"/>
+          <w:rtl w:val="0"/>
+          <w:lang w:val="en-US"/>
+        </w:rPr>
+        <w:t xml:space="preserve"> scheduled: 7</w:t>
       </w:r>
     </w:p>
     <w:p>
@@ -2662,7 +2728,29 @@
           <w:rtl w:val="0"/>
           <w:lang w:val="en-US"/>
         </w:rPr>
-        <w:t>Process scheduled: 7</w:t>
+        <w:t>Process</w:t>
+      </w:r>
+      <w:r>
+        <w:rPr>
+          <w:rFonts w:ascii="Times New Roman" w:cs="Times New Roman" w:hAnsi="Times New Roman" w:eastAsia="Times New Roman"/>
+          <w:spacing w:val="0"/>
+          <w:sz w:val="20"/>
+          <w:szCs w:val="20"/>
+          <w:rtl w:val="0"/>
+          <w:lang w:val="en-US"/>
+        </w:rPr>
+        <w:t>es</w:t>
+      </w:r>
+      <w:r>
+        <w:rPr>
+          <w:rFonts w:ascii="Times New Roman" w:cs="Times New Roman" w:hAnsi="Times New Roman" w:eastAsia="Times New Roman"/>
+          <w:spacing w:val="0"/>
+          <w:sz w:val="20"/>
+          <w:szCs w:val="20"/>
+          <w:rtl w:val="0"/>
+          <w:lang w:val="en-US"/>
+        </w:rPr>
+        <w:t xml:space="preserve"> scheduled: 7</w:t>
       </w:r>
     </w:p>
     <w:p>
@@ -2888,30 +2976,74 @@
           <w:rtl w:val="0"/>
           <w:lang w:val="en-US"/>
         </w:rPr>
-        <w:t>Process scheduled: 6</w:t>
-      </w:r>
-    </w:p>
-    <w:p>
-      <w:pPr>
-        <w:pStyle w:val="Body"/>
-        <w:jc w:val="both"/>
-        <w:rPr>
-          <w:rFonts w:ascii="Times New Roman" w:cs="Times New Roman" w:hAnsi="Times New Roman" w:eastAsia="Times New Roman"/>
-          <w:spacing w:val="0"/>
-          <w:sz w:val="20"/>
-          <w:szCs w:val="20"/>
-        </w:rPr>
-      </w:pPr>
-      <w:r>
-        <w:rPr>
-          <w:rFonts w:ascii="Times New Roman" w:cs="Times New Roman" w:hAnsi="Times New Roman" w:eastAsia="Times New Roman"/>
-          <w:spacing w:val="0"/>
-          <w:sz w:val="20"/>
-          <w:szCs w:val="20"/>
-          <w:rtl w:val="0"/>
-          <w:lang w:val="en-US"/>
-        </w:rPr>
-        <w:t>Process finished: 5</w:t>
+        <w:t>Process</w:t>
+      </w:r>
+      <w:r>
+        <w:rPr>
+          <w:rFonts w:ascii="Times New Roman" w:cs="Times New Roman" w:hAnsi="Times New Roman" w:eastAsia="Times New Roman"/>
+          <w:spacing w:val="0"/>
+          <w:sz w:val="20"/>
+          <w:szCs w:val="20"/>
+          <w:rtl w:val="0"/>
+          <w:lang w:val="en-US"/>
+        </w:rPr>
+        <w:t>es</w:t>
+      </w:r>
+      <w:r>
+        <w:rPr>
+          <w:rFonts w:ascii="Times New Roman" w:cs="Times New Roman" w:hAnsi="Times New Roman" w:eastAsia="Times New Roman"/>
+          <w:spacing w:val="0"/>
+          <w:sz w:val="20"/>
+          <w:szCs w:val="20"/>
+          <w:rtl w:val="0"/>
+          <w:lang w:val="en-US"/>
+        </w:rPr>
+        <w:t xml:space="preserve"> scheduled: 6</w:t>
+      </w:r>
+    </w:p>
+    <w:p>
+      <w:pPr>
+        <w:pStyle w:val="Body"/>
+        <w:jc w:val="both"/>
+        <w:rPr>
+          <w:rFonts w:ascii="Times New Roman" w:cs="Times New Roman" w:hAnsi="Times New Roman" w:eastAsia="Times New Roman"/>
+          <w:spacing w:val="0"/>
+          <w:sz w:val="20"/>
+          <w:szCs w:val="20"/>
+        </w:rPr>
+      </w:pPr>
+      <w:r>
+        <w:rPr>
+          <w:rFonts w:ascii="Times New Roman" w:cs="Times New Roman" w:hAnsi="Times New Roman" w:eastAsia="Times New Roman"/>
+          <w:spacing w:val="0"/>
+          <w:sz w:val="20"/>
+          <w:szCs w:val="20"/>
+          <w:rtl w:val="0"/>
+          <w:lang w:val="en-US"/>
+        </w:rPr>
+        <w:t>Process</w:t>
+      </w:r>
+      <w:r>
+        <w:rPr>
+          <w:rFonts w:ascii="Times New Roman" w:cs="Times New Roman" w:hAnsi="Times New Roman" w:eastAsia="Times New Roman"/>
+          <w:spacing w:val="0"/>
+          <w:sz w:val="20"/>
+          <w:szCs w:val="20"/>
+          <w:rtl w:val="0"/>
+          <w:lang w:val="en-US"/>
+        </w:rPr>
+        <w:t>es</w:t>
+      </w:r>
+      <w:r>
+        <w:rPr>
+          <w:rFonts w:ascii="Times New Roman" w:cs="Times New Roman" w:hAnsi="Times New Roman" w:eastAsia="Times New Roman"/>
+          <w:spacing w:val="0"/>
+          <w:sz w:val="20"/>
+          <w:szCs w:val="20"/>
+          <w:rtl w:val="0"/>
+          <w:lang w:val="en-US"/>
+        </w:rPr>
+        <w:t xml:space="preserve"> finished: 5</w:t>
       </w:r>
     </w:p>
     <w:p>
@@ -3030,7 +3162,29 @@
           <w:rtl w:val="0"/>
           <w:lang w:val="en-US"/>
         </w:rPr>
-        <w:t>Process scheduled: 6</w:t>
+        <w:t>Process</w:t>
+      </w:r>
+      <w:r>
+        <w:rPr>
+          <w:rFonts w:ascii="Times New Roman" w:cs="Times New Roman" w:hAnsi="Times New Roman" w:eastAsia="Times New Roman"/>
+          <w:spacing w:val="0"/>
+          <w:sz w:val="20"/>
+          <w:szCs w:val="20"/>
+          <w:rtl w:val="0"/>
+          <w:lang w:val="en-US"/>
+        </w:rPr>
+        <w:t>es</w:t>
+      </w:r>
+      <w:r>
+        <w:rPr>
+          <w:rFonts w:ascii="Times New Roman" w:cs="Times New Roman" w:hAnsi="Times New Roman" w:eastAsia="Times New Roman"/>
+          <w:spacing w:val="0"/>
+          <w:sz w:val="20"/>
+          <w:szCs w:val="20"/>
+          <w:rtl w:val="0"/>
+          <w:lang w:val="en-US"/>
+        </w:rPr>
+        <w:t xml:space="preserve"> scheduled: 6</w:t>
       </w:r>
     </w:p>
     <w:p>
@@ -3205,7 +3359,29 @@
           <w:rtl w:val="0"/>
           <w:lang w:val="en-US"/>
         </w:rPr>
-        <w:t>Process scheduled: 6</w:t>
+        <w:t>Process</w:t>
+      </w:r>
+      <w:r>
+        <w:rPr>
+          <w:rFonts w:ascii="Times New Roman" w:cs="Times New Roman" w:hAnsi="Times New Roman" w:eastAsia="Times New Roman"/>
+          <w:spacing w:val="0"/>
+          <w:sz w:val="20"/>
+          <w:szCs w:val="20"/>
+          <w:rtl w:val="0"/>
+          <w:lang w:val="en-US"/>
+        </w:rPr>
+        <w:t>es</w:t>
+      </w:r>
+      <w:r>
+        <w:rPr>
+          <w:rFonts w:ascii="Times New Roman" w:cs="Times New Roman" w:hAnsi="Times New Roman" w:eastAsia="Times New Roman"/>
+          <w:spacing w:val="0"/>
+          <w:sz w:val="20"/>
+          <w:szCs w:val="20"/>
+          <w:rtl w:val="0"/>
+          <w:lang w:val="en-US"/>
+        </w:rPr>
+        <w:t xml:space="preserve"> scheduled: 6</w:t>
       </w:r>
     </w:p>
     <w:p>
@@ -3364,30 +3540,260 @@
           <w:rtl w:val="0"/>
           <w:lang w:val="en-US"/>
         </w:rPr>
-        <w:t>Process scheduled: 997000</w:t>
-      </w:r>
-    </w:p>
-    <w:p>
-      <w:pPr>
-        <w:pStyle w:val="Body"/>
-        <w:rPr>
-          <w:rFonts w:ascii="Times New Roman" w:cs="Times New Roman" w:hAnsi="Times New Roman" w:eastAsia="Times New Roman"/>
-          <w:spacing w:val="0"/>
-          <w:sz w:val="20"/>
-          <w:szCs w:val="20"/>
-        </w:rPr>
-      </w:pPr>
-      <w:r>
-        <w:rPr>
-          <w:rFonts w:ascii="Times New Roman" w:cs="Times New Roman" w:hAnsi="Times New Roman" w:eastAsia="Times New Roman"/>
-          <w:spacing w:val="0"/>
-          <w:sz w:val="20"/>
-          <w:szCs w:val="20"/>
-          <w:rtl w:val="0"/>
-          <w:lang w:val="en-US"/>
-        </w:rPr>
-        <w:t>Process finished: 5536</w:t>
-      </w:r>
+        <w:t>Process</w:t>
+      </w:r>
+      <w:r>
+        <w:rPr>
+          <w:rFonts w:ascii="Times New Roman" w:cs="Times New Roman" w:hAnsi="Times New Roman" w:eastAsia="Times New Roman"/>
+          <w:spacing w:val="0"/>
+          <w:sz w:val="20"/>
+          <w:szCs w:val="20"/>
+          <w:rtl w:val="0"/>
+          <w:lang w:val="en-US"/>
+        </w:rPr>
+        <w:t>es</w:t>
+      </w:r>
+      <w:r>
+        <w:rPr>
+          <w:rFonts w:ascii="Times New Roman" w:cs="Times New Roman" w:hAnsi="Times New Roman" w:eastAsia="Times New Roman"/>
+          <w:spacing w:val="0"/>
+          <w:sz w:val="20"/>
+          <w:szCs w:val="20"/>
+          <w:rtl w:val="0"/>
+          <w:lang w:val="en-US"/>
+        </w:rPr>
+        <w:t xml:space="preserve"> scheduled: 997000</w:t>
+      </w:r>
+    </w:p>
+    <w:p>
+      <w:pPr>
+        <w:pStyle w:val="Body"/>
+        <w:rPr>
+          <w:rFonts w:ascii="Times New Roman" w:cs="Times New Roman" w:hAnsi="Times New Roman" w:eastAsia="Times New Roman"/>
+          <w:spacing w:val="0"/>
+          <w:sz w:val="20"/>
+          <w:szCs w:val="20"/>
+        </w:rPr>
+      </w:pPr>
+      <w:r>
+        <w:rPr>
+          <w:rFonts w:ascii="Times New Roman" w:cs="Times New Roman" w:hAnsi="Times New Roman" w:eastAsia="Times New Roman"/>
+          <w:spacing w:val="0"/>
+          <w:sz w:val="20"/>
+          <w:szCs w:val="20"/>
+          <w:rtl w:val="0"/>
+          <w:lang w:val="en-US"/>
+        </w:rPr>
+        <w:t>Process</w:t>
+      </w:r>
+      <w:r>
+        <w:rPr>
+          <w:rFonts w:ascii="Times New Roman" w:cs="Times New Roman" w:hAnsi="Times New Roman" w:eastAsia="Times New Roman"/>
+          <w:spacing w:val="0"/>
+          <w:sz w:val="20"/>
+          <w:szCs w:val="20"/>
+          <w:rtl w:val="0"/>
+          <w:lang w:val="en-US"/>
+        </w:rPr>
+        <w:t>es</w:t>
+      </w:r>
+      <w:r>
+        <w:rPr>
+          <w:rFonts w:ascii="Times New Roman" w:cs="Times New Roman" w:hAnsi="Times New Roman" w:eastAsia="Times New Roman"/>
+          <w:spacing w:val="0"/>
+          <w:sz w:val="20"/>
+          <w:szCs w:val="20"/>
+          <w:rtl w:val="0"/>
+          <w:lang w:val="en-US"/>
+        </w:rPr>
+        <w:t xml:space="preserve"> finished: 5536</w:t>
+      </w:r>
+    </w:p>
+    <w:p>
+      <w:pPr>
+        <w:pStyle w:val="Body"/>
+        <w:rPr>
+          <w:rFonts w:ascii="Times New Roman" w:cs="Times New Roman" w:hAnsi="Times New Roman" w:eastAsia="Times New Roman"/>
+          <w:spacing w:val="0"/>
+          <w:sz w:val="20"/>
+          <w:szCs w:val="20"/>
+        </w:rPr>
+      </w:pPr>
+    </w:p>
+    <w:p>
+      <w:pPr>
+        <w:pStyle w:val="Body"/>
+        <w:jc w:val="both"/>
+        <w:rPr>
+          <w:rFonts w:ascii="Times New Roman" w:cs="Times New Roman" w:hAnsi="Times New Roman" w:eastAsia="Times New Roman"/>
+          <w:b w:val="1"/>
+          <w:bCs w:val="1"/>
+          <w:spacing w:val="0"/>
+          <w:sz w:val="20"/>
+          <w:szCs w:val="20"/>
+        </w:rPr>
+      </w:pPr>
+      <w:r>
+        <w:rPr>
+          <w:rFonts w:ascii="Times New Roman" w:cs="Times New Roman" w:hAnsi="Times New Roman" w:eastAsia="Times New Roman"/>
+          <w:b w:val="1"/>
+          <w:bCs w:val="1"/>
+          <w:spacing w:val="0"/>
+          <w:sz w:val="20"/>
+          <w:szCs w:val="20"/>
+          <w:rtl w:val="0"/>
+          <w:lang w:val="en-US"/>
+        </w:rPr>
+        <w:t>MFQS (5 queues, tq = 4, aging time = 100):</w:t>
+      </w:r>
+    </w:p>
+    <w:p>
+      <w:pPr>
+        <w:pStyle w:val="Body"/>
+        <w:jc w:val="both"/>
+        <w:rPr>
+          <w:rFonts w:ascii="Times New Roman" w:cs="Times New Roman" w:hAnsi="Times New Roman" w:eastAsia="Times New Roman"/>
+          <w:spacing w:val="0"/>
+          <w:sz w:val="20"/>
+          <w:szCs w:val="20"/>
+        </w:rPr>
+      </w:pPr>
+      <w:r>
+        <w:rPr>
+          <w:rFonts w:ascii="Times New Roman" w:cs="Times New Roman" w:hAnsi="Times New Roman" w:eastAsia="Times New Roman"/>
+          <w:spacing w:val="0"/>
+          <w:sz w:val="20"/>
+          <w:szCs w:val="20"/>
+          <w:rtl w:val="0"/>
+          <w:lang w:val="en-US"/>
+        </w:rPr>
+        <w:t>AWT: 3.34451e+07</w:t>
+      </w:r>
+    </w:p>
+    <w:p>
+      <w:pPr>
+        <w:pStyle w:val="Body"/>
+        <w:jc w:val="both"/>
+        <w:rPr>
+          <w:rFonts w:ascii="Times New Roman" w:cs="Times New Roman" w:hAnsi="Times New Roman" w:eastAsia="Times New Roman"/>
+          <w:spacing w:val="0"/>
+          <w:sz w:val="20"/>
+          <w:szCs w:val="20"/>
+        </w:rPr>
+      </w:pPr>
+      <w:r>
+        <w:rPr>
+          <w:rFonts w:ascii="Times New Roman" w:cs="Times New Roman" w:hAnsi="Times New Roman" w:eastAsia="Times New Roman"/>
+          <w:spacing w:val="0"/>
+          <w:sz w:val="20"/>
+          <w:szCs w:val="20"/>
+          <w:rtl w:val="0"/>
+          <w:lang w:val="en-US"/>
+        </w:rPr>
+        <w:t>ATT: 3.34452e+07</w:t>
+      </w:r>
+    </w:p>
+    <w:p>
+      <w:pPr>
+        <w:pStyle w:val="Body"/>
+        <w:jc w:val="both"/>
+        <w:rPr>
+          <w:rFonts w:ascii="Times New Roman" w:cs="Times New Roman" w:hAnsi="Times New Roman" w:eastAsia="Times New Roman"/>
+          <w:spacing w:val="0"/>
+          <w:sz w:val="20"/>
+          <w:szCs w:val="20"/>
+        </w:rPr>
+      </w:pPr>
+      <w:r>
+        <w:rPr>
+          <w:rFonts w:ascii="Times New Roman" w:cs="Times New Roman" w:hAnsi="Times New Roman" w:eastAsia="Times New Roman"/>
+          <w:spacing w:val="0"/>
+          <w:sz w:val="20"/>
+          <w:szCs w:val="20"/>
+          <w:rtl w:val="0"/>
+          <w:lang w:val="en-US"/>
+        </w:rPr>
+        <w:t xml:space="preserve">3.33448e+13 </w:t>
+      </w:r>
+      <w:r>
+        <w:rPr>
+          <w:rFonts w:ascii="Times New Roman" w:cs="Times New Roman" w:hAnsi="Times New Roman" w:eastAsia="Times New Roman"/>
+          <w:spacing w:val="0"/>
+          <w:sz w:val="20"/>
+          <w:szCs w:val="20"/>
+          <w:rtl w:val="0"/>
+          <w:lang w:val="en-US"/>
+        </w:rPr>
+        <w:t xml:space="preserve">  </w:t>
+      </w:r>
+      <w:r>
+        <w:rPr>
+          <w:rFonts w:ascii="Times New Roman" w:cs="Times New Roman" w:hAnsi="Times New Roman" w:eastAsia="Times New Roman"/>
+          <w:spacing w:val="0"/>
+          <w:sz w:val="20"/>
+          <w:szCs w:val="20"/>
+          <w:rtl w:val="0"/>
+          <w:lang w:val="en-US"/>
+        </w:rPr>
+        <w:t>3.33448e+13</w:t>
+      </w:r>
+    </w:p>
+    <w:p>
+      <w:pPr>
+        <w:pStyle w:val="Body"/>
+        <w:jc w:val="both"/>
+        <w:rPr>
+          <w:rFonts w:ascii="Times New Roman" w:cs="Times New Roman" w:hAnsi="Times New Roman" w:eastAsia="Times New Roman"/>
+          <w:spacing w:val="0"/>
+          <w:sz w:val="20"/>
+          <w:szCs w:val="20"/>
+        </w:rPr>
+      </w:pPr>
+      <w:r>
+        <w:rPr>
+          <w:rFonts w:ascii="Times New Roman" w:cs="Times New Roman" w:hAnsi="Times New Roman" w:eastAsia="Times New Roman"/>
+          <w:spacing w:val="0"/>
+          <w:sz w:val="20"/>
+          <w:szCs w:val="20"/>
+          <w:rtl w:val="0"/>
+          <w:lang w:val="en-US"/>
+        </w:rPr>
+        <w:t>Processes scheduled: 997000</w:t>
+      </w:r>
+    </w:p>
+    <w:p>
+      <w:pPr>
+        <w:pStyle w:val="Body"/>
+        <w:jc w:val="both"/>
+        <w:rPr>
+          <w:rFonts w:ascii="Times New Roman" w:cs="Times New Roman" w:hAnsi="Times New Roman" w:eastAsia="Times New Roman"/>
+          <w:spacing w:val="0"/>
+          <w:sz w:val="20"/>
+          <w:szCs w:val="20"/>
+        </w:rPr>
+      </w:pPr>
+      <w:r>
+        <w:rPr>
+          <w:rFonts w:ascii="Times New Roman" w:cs="Times New Roman" w:hAnsi="Times New Roman" w:eastAsia="Times New Roman"/>
+          <w:spacing w:val="0"/>
+          <w:sz w:val="20"/>
+          <w:szCs w:val="20"/>
+          <w:rtl w:val="0"/>
+          <w:lang w:val="en-US"/>
+        </w:rPr>
+        <w:t>Time elapsed: 205</w:t>
+      </w:r>
+    </w:p>
+    <w:p>
+      <w:pPr>
+        <w:pStyle w:val="Default"/>
+        <w:rPr>
+          <w:rFonts w:ascii="Times New Roman" w:cs="Times New Roman" w:hAnsi="Times New Roman" w:eastAsia="Times New Roman"/>
+          <w:color w:val="f4f4f4"/>
+          <w:spacing w:val="0"/>
+          <w:shd w:val="clear" w:color="auto" w:fill="000000"/>
+        </w:rPr>
+      </w:pPr>
     </w:p>
     <w:p>
       <w:pPr>
@@ -3646,7 +4052,29 @@
           <w:rtl w:val="0"/>
           <w:lang w:val="en-US"/>
         </w:rPr>
-        <w:t>Process scheduled: 6</w:t>
+        <w:t>Process</w:t>
+      </w:r>
+      <w:r>
+        <w:rPr>
+          <w:rFonts w:ascii="Times New Roman" w:cs="Times New Roman" w:hAnsi="Times New Roman" w:eastAsia="Times New Roman"/>
+          <w:spacing w:val="0"/>
+          <w:sz w:val="20"/>
+          <w:szCs w:val="20"/>
+          <w:rtl w:val="0"/>
+          <w:lang w:val="en-US"/>
+        </w:rPr>
+        <w:t>es</w:t>
+      </w:r>
+      <w:r>
+        <w:rPr>
+          <w:rFonts w:ascii="Times New Roman" w:cs="Times New Roman" w:hAnsi="Times New Roman" w:eastAsia="Times New Roman"/>
+          <w:spacing w:val="0"/>
+          <w:sz w:val="20"/>
+          <w:szCs w:val="20"/>
+          <w:rtl w:val="0"/>
+          <w:lang w:val="en-US"/>
+        </w:rPr>
+        <w:t xml:space="preserve"> scheduled: 6</w:t>
       </w:r>
     </w:p>
     <w:p>
@@ -3779,7 +4207,29 @@
           <w:rtl w:val="0"/>
           <w:lang w:val="en-US"/>
         </w:rPr>
-        <w:t>Process scheduled: 6</w:t>
+        <w:t>Process</w:t>
+      </w:r>
+      <w:r>
+        <w:rPr>
+          <w:rFonts w:ascii="Times New Roman" w:cs="Times New Roman" w:hAnsi="Times New Roman" w:eastAsia="Times New Roman"/>
+          <w:spacing w:val="0"/>
+          <w:sz w:val="20"/>
+          <w:szCs w:val="20"/>
+          <w:rtl w:val="0"/>
+          <w:lang w:val="en-US"/>
+        </w:rPr>
+        <w:t>es</w:t>
+      </w:r>
+      <w:r>
+        <w:rPr>
+          <w:rFonts w:ascii="Times New Roman" w:cs="Times New Roman" w:hAnsi="Times New Roman" w:eastAsia="Times New Roman"/>
+          <w:spacing w:val="0"/>
+          <w:sz w:val="20"/>
+          <w:szCs w:val="20"/>
+          <w:rtl w:val="0"/>
+          <w:lang w:val="en-US"/>
+        </w:rPr>
+        <w:t xml:space="preserve"> scheduled: 6</w:t>
       </w:r>
     </w:p>
     <w:p>

</xml_diff>

<commit_message>
Made a few tweaks to the document and code
</commit_message>
<xml_diff>
--- a/Lab 3/Report.docx
+++ b/Lab 3/Report.docx
@@ -1791,6 +1791,75 @@
         <w:jc w:val="both"/>
         <w:rPr>
           <w:rFonts w:ascii="Times New Roman" w:cs="Times New Roman" w:hAnsi="Times New Roman" w:eastAsia="Times New Roman"/>
+          <w:sz w:val="20"/>
+          <w:szCs w:val="20"/>
+          <w:rtl w:val="0"/>
+        </w:rPr>
+      </w:pPr>
+      <w:r>
+        <w:rPr>
+          <w:rFonts w:ascii="Times New Roman" w:cs="Times New Roman" w:hAnsi="Times New Roman" w:eastAsia="Times New Roman"/>
+          <w:sz w:val="20"/>
+          <w:szCs w:val="20"/>
+          <w:rtl w:val="0"/>
+        </w:rPr>
+        <w:tab/>
+        <w:t xml:space="preserve">We ran this scheduler using the same 3 test files as the previous schedulers. We also ran the test file </w:t>
+      </w:r>
+      <w:r>
+        <w:rPr>
+          <w:rFonts w:ascii="Times New Roman" w:cs="Times New Roman" w:hAnsi="Times New Roman" w:eastAsia="Times New Roman"/>
+          <w:i w:val="1"/>
+          <w:iCs w:val="1"/>
+          <w:sz w:val="20"/>
+          <w:szCs w:val="20"/>
+          <w:rtl w:val="0"/>
+          <w:lang w:val="en-US"/>
+        </w:rPr>
+        <w:t>HWS starving</w:t>
+      </w:r>
+      <w:r>
+        <w:rPr>
+          <w:rFonts w:ascii="Times New Roman" w:cs="Times New Roman" w:hAnsi="Times New Roman" w:eastAsia="Times New Roman"/>
+          <w:sz w:val="20"/>
+          <w:szCs w:val="20"/>
+          <w:rtl w:val="0"/>
+          <w:lang w:val="en-US"/>
+        </w:rPr>
+        <w:t xml:space="preserve"> to test the scheduler</w:t>
+      </w:r>
+      <w:r>
+        <w:rPr>
+          <w:rFonts w:ascii="Times New Roman" w:cs="Times New Roman" w:hAnsi="Times New Roman" w:eastAsia="Times New Roman"/>
+          <w:sz w:val="20"/>
+          <w:szCs w:val="20"/>
+          <w:rtl w:val="0"/>
+          <w:lang w:val="en-US"/>
+        </w:rPr>
+        <w:t>’</w:t>
+      </w:r>
+      <w:r>
+        <w:rPr>
+          <w:rFonts w:ascii="Times New Roman" w:cs="Times New Roman" w:hAnsi="Times New Roman" w:eastAsia="Times New Roman"/>
+          <w:sz w:val="20"/>
+          <w:szCs w:val="20"/>
+          <w:rtl w:val="0"/>
+          <w:lang w:val="en-US"/>
+        </w:rPr>
+        <w:t>s ability to handle starving processes. All results are shown in section 3.</w:t>
+      </w:r>
+    </w:p>
+    <w:p>
+      <w:pPr>
+        <w:pStyle w:val="Default"/>
+        <w:tabs>
+          <w:tab w:val="left" w:pos="360"/>
+        </w:tabs>
+        <w:spacing w:line="276" w:lineRule="auto"/>
+        <w:ind w:right="36"/>
+        <w:jc w:val="both"/>
+        <w:rPr>
+          <w:rFonts w:ascii="Times New Roman" w:cs="Times New Roman" w:hAnsi="Times New Roman" w:eastAsia="Times New Roman"/>
           <w:b w:val="1"/>
           <w:bCs w:val="1"/>
           <w:spacing w:val="1"/>
@@ -1806,49 +1875,7 @@
           <w:rtl w:val="0"/>
         </w:rPr>
         <w:tab/>
-        <w:t xml:space="preserve">We ran this scheduler using the same 3 test files as the previous schedulers. We also ran the test file </w:t>
-      </w:r>
-      <w:r>
-        <w:rPr>
-          <w:rFonts w:ascii="Times New Roman" w:cs="Times New Roman" w:hAnsi="Times New Roman" w:eastAsia="Times New Roman"/>
-          <w:i w:val="1"/>
-          <w:iCs w:val="1"/>
-          <w:sz w:val="20"/>
-          <w:szCs w:val="20"/>
-          <w:rtl w:val="0"/>
-          <w:lang w:val="en-US"/>
-        </w:rPr>
-        <w:t>HWS starving</w:t>
-      </w:r>
-      <w:r>
-        <w:rPr>
-          <w:rFonts w:ascii="Times New Roman" w:cs="Times New Roman" w:hAnsi="Times New Roman" w:eastAsia="Times New Roman"/>
-          <w:sz w:val="20"/>
-          <w:szCs w:val="20"/>
-          <w:rtl w:val="0"/>
-          <w:lang w:val="en-US"/>
-        </w:rPr>
-        <w:t xml:space="preserve"> to test the scheduler</w:t>
-      </w:r>
-      <w:r>
-        <w:rPr>
-          <w:rFonts w:ascii="Times New Roman" w:cs="Times New Roman" w:hAnsi="Times New Roman" w:eastAsia="Times New Roman"/>
-          <w:sz w:val="20"/>
-          <w:szCs w:val="20"/>
-          <w:rtl w:val="0"/>
-          <w:lang w:val="en-US"/>
-        </w:rPr>
-        <w:t>’</w:t>
-      </w:r>
-      <w:r>
-        <w:rPr>
-          <w:rFonts w:ascii="Times New Roman" w:cs="Times New Roman" w:hAnsi="Times New Roman" w:eastAsia="Times New Roman"/>
-          <w:sz w:val="20"/>
-          <w:szCs w:val="20"/>
-          <w:rtl w:val="0"/>
-          <w:lang w:val="en-US"/>
-        </w:rPr>
-        <w:t>s ability to handle starving processes. All results are shown in section 3.</w:t>
+        <w:t>In its current state, this scheduler does not complete all the processes in a large (several hundred or more) test file. There are no errors or memory leaks, it simply thinks it is done before it should. Despite our best efforts, we could not locate the source of this issue.</w:t>
       </w:r>
     </w:p>
     <w:p>
@@ -3245,56 +3272,6 @@
           <w:szCs w:val="20"/>
         </w:rPr>
       </w:pPr>
-    </w:p>
-    <w:p>
-      <w:pPr>
-        <w:pStyle w:val="Body"/>
-        <w:rPr>
-          <w:rFonts w:ascii="Times New Roman" w:cs="Times New Roman" w:hAnsi="Times New Roman" w:eastAsia="Times New Roman"/>
-          <w:sz w:val="20"/>
-          <w:szCs w:val="20"/>
-        </w:rPr>
-      </w:pPr>
-    </w:p>
-    <w:p>
-      <w:pPr>
-        <w:pStyle w:val="Body"/>
-        <w:rPr>
-          <w:rFonts w:ascii="Times New Roman" w:cs="Times New Roman" w:hAnsi="Times New Roman" w:eastAsia="Times New Roman"/>
-          <w:sz w:val="20"/>
-          <w:szCs w:val="20"/>
-        </w:rPr>
-      </w:pPr>
-    </w:p>
-    <w:p>
-      <w:pPr>
-        <w:pStyle w:val="Body"/>
-        <w:rPr>
-          <w:rFonts w:ascii="Times New Roman" w:cs="Times New Roman" w:hAnsi="Times New Roman" w:eastAsia="Times New Roman"/>
-          <w:sz w:val="20"/>
-          <w:szCs w:val="20"/>
-        </w:rPr>
-      </w:pPr>
-    </w:p>
-    <w:p>
-      <w:pPr>
-        <w:pStyle w:val="Body"/>
-        <w:rPr>
-          <w:rFonts w:ascii="Times New Roman" w:cs="Times New Roman" w:hAnsi="Times New Roman" w:eastAsia="Times New Roman"/>
-          <w:sz w:val="20"/>
-          <w:szCs w:val="20"/>
-        </w:rPr>
-      </w:pPr>
-    </w:p>
-    <w:p>
-      <w:pPr>
-        <w:pStyle w:val="Body"/>
-        <w:rPr>
-          <w:rFonts w:ascii="Times New Roman" w:cs="Times New Roman" w:hAnsi="Times New Roman" w:eastAsia="Times New Roman"/>
-          <w:sz w:val="20"/>
-          <w:szCs w:val="20"/>
-        </w:rPr>
-      </w:pPr>
       <w:r>
         <w:rPr>
           <w:rFonts w:ascii="Times New Roman"/>
@@ -4300,7 +4277,27 @@
           <w:rtl w:val="0"/>
           <w:lang w:val="en-US"/>
         </w:rPr>
-        <w:t xml:space="preserve">0 &lt;- Process 1 -&gt; 1 | 1 &lt;- Process 6 -&gt; 2 | 2 &lt;- Process 2 -&gt; 7 | 7 | 7 &lt;- Process 4 -&gt; 11 | 11 &lt;- Process 6 -&gt; 17 | 17 &lt;- Process 3 -&gt; 21 | 21 &lt;- Process 6 -&gt; 28 | 28 &lt;- Process 3 -&gt; 32 | 32 &lt;- Process 6 -&gt; 38 | 38 &lt;- Process 3 -&gt; 100 | 100 &lt;- Process 5 -&gt; 107 | 107 &lt;- Process 3 -&gt; 200 | 200 &lt;- Process 1 -&gt; 204 | 204 &lt;- Process 3 -&gt; 241 | </w:t>
+        <w:t>0 &lt;- Process 1 -&gt; 1 | 1 &lt;- Process 6 -&gt; 2 | 2 &lt;- Process 2 -&gt; 7</w:t>
+      </w:r>
+      <w:r>
+        <w:rPr>
+          <w:rFonts w:ascii="Times New Roman"/>
+          <w:sz w:val="20"/>
+          <w:szCs w:val="20"/>
+          <w:rtl w:val="0"/>
+          <w:lang w:val="en-US"/>
+        </w:rPr>
+        <w:t xml:space="preserve"> </w:t>
+      </w:r>
+      <w:r>
+        <w:rPr>
+          <w:rFonts w:ascii="Times New Roman"/>
+          <w:sz w:val="20"/>
+          <w:szCs w:val="20"/>
+          <w:rtl w:val="0"/>
+          <w:lang w:val="en-US"/>
+        </w:rPr>
+        <w:t xml:space="preserve">| 7 &lt;- Process 4 -&gt; 11 | 11 &lt;- Process 6 -&gt; 17 | 17 &lt;- Process 3 -&gt; 21 | 21 &lt;- Process 6 -&gt; 28 | 28 &lt;- Process 3 -&gt; 32 | 32 &lt;- Process 6 -&gt; 38 | 38 &lt;- Process 3 -&gt; 100 | 100 &lt;- Process 5 -&gt; 107 | 107 &lt;- Process 3 -&gt; 200 | 200 &lt;- Process 1 -&gt; 204 | 204 &lt;- Process 3 -&gt; 241 | </w:t>
       </w:r>
     </w:p>
     <w:p>
@@ -4738,25 +4735,6 @@
         </w:rPr>
         <w:t>Time elapsed: 0</w:t>
       </w:r>
-    </w:p>
-    <w:p>
-      <w:pPr>
-        <w:pStyle w:val="Default"/>
-        <w:tabs>
-          <w:tab w:val="left" w:pos="360"/>
-        </w:tabs>
-        <w:spacing w:line="276" w:lineRule="auto"/>
-        <w:ind w:right="36"/>
-        <w:jc w:val="both"/>
-        <w:rPr>
-          <w:rFonts w:ascii="Times New Roman" w:cs="Times New Roman" w:hAnsi="Times New Roman" w:eastAsia="Times New Roman"/>
-          <w:b w:val="1"/>
-          <w:bCs w:val="1"/>
-          <w:spacing w:val="1"/>
-          <w:sz w:val="20"/>
-          <w:szCs w:val="20"/>
-        </w:rPr>
-      </w:pPr>
     </w:p>
     <w:p>
       <w:pPr>

</xml_diff>